<commit_message>
All functional done rev 2
</commit_message>
<xml_diff>
--- a/public/templates/SURAT_PEMINJAMAN_ALAT_DIGIKOM_JANGKA_PANJANG.docx
+++ b/public/templates/SURAT_PEMINJAMAN_ALAT_DIGIKOM_JANGKA_PANJANG.docx
@@ -420,14 +420,12 @@
                 <w:rFonts w:ascii="Times New Roman" w:eastAsia="Times New Roman" w:hAnsi="Times New Roman" w:cs="Times New Roman"/>
               </w:rPr>
             </w:pPr>
-            <w:proofErr w:type="spellStart"/>
             <w:r>
               <w:rPr>
                 <w:rFonts w:ascii="Times New Roman" w:eastAsia="Times New Roman" w:hAnsi="Times New Roman" w:cs="Times New Roman"/>
               </w:rPr>
               <w:t>Jumlah</w:t>
             </w:r>
-            <w:proofErr w:type="spellEnd"/>
           </w:p>
         </w:tc>
         <w:tc>
@@ -442,28 +440,12 @@
                 <w:rFonts w:ascii="Times New Roman" w:eastAsia="Times New Roman" w:hAnsi="Times New Roman" w:cs="Times New Roman"/>
               </w:rPr>
             </w:pPr>
-            <w:proofErr w:type="spellStart"/>
             <w:r>
               <w:rPr>
                 <w:rFonts w:ascii="Times New Roman" w:eastAsia="Times New Roman" w:hAnsi="Times New Roman" w:cs="Times New Roman"/>
               </w:rPr>
-              <w:t>Tanggal</w:t>
+              <w:t>Tanggal Peminjaman</w:t>
             </w:r>
-            <w:proofErr w:type="spellEnd"/>
-            <w:r>
-              <w:rPr>
-                <w:rFonts w:ascii="Times New Roman" w:eastAsia="Times New Roman" w:hAnsi="Times New Roman" w:cs="Times New Roman"/>
-              </w:rPr>
-              <w:t xml:space="preserve"> </w:t>
-            </w:r>
-            <w:proofErr w:type="spellStart"/>
-            <w:r>
-              <w:rPr>
-                <w:rFonts w:ascii="Times New Roman" w:eastAsia="Times New Roman" w:hAnsi="Times New Roman" w:cs="Times New Roman"/>
-              </w:rPr>
-              <w:t>Peminjaman</w:t>
-            </w:r>
-            <w:proofErr w:type="spellEnd"/>
           </w:p>
         </w:tc>
         <w:tc>
@@ -478,63 +460,31 @@
                 <w:rFonts w:ascii="Times New Roman" w:eastAsia="Times New Roman" w:hAnsi="Times New Roman" w:cs="Times New Roman"/>
               </w:rPr>
             </w:pPr>
-            <w:proofErr w:type="spellStart"/>
             <w:r>
               <w:rPr>
                 <w:rFonts w:ascii="Times New Roman" w:eastAsia="Times New Roman" w:hAnsi="Times New Roman" w:cs="Times New Roman"/>
               </w:rPr>
-              <w:t>Tanggal</w:t>
+              <w:t>Tanggal Pengembalian</w:t>
             </w:r>
-            <w:proofErr w:type="spellEnd"/>
+          </w:p>
+        </w:tc>
+        <w:tc>
+          <w:tcPr>
+            <w:tcW w:w="1463" w:type="dxa"/>
+          </w:tcPr>
+          <w:p>
+            <w:pPr>
+              <w:jc w:val="center"/>
+              <w:rPr>
+                <w:rFonts w:ascii="Times New Roman" w:eastAsia="Times New Roman" w:hAnsi="Times New Roman" w:cs="Times New Roman"/>
+              </w:rPr>
+            </w:pPr>
             <w:r>
               <w:rPr>
                 <w:rFonts w:ascii="Times New Roman" w:eastAsia="Times New Roman" w:hAnsi="Times New Roman" w:cs="Times New Roman"/>
               </w:rPr>
-              <w:t xml:space="preserve"> </w:t>
+              <w:t>Keterangan Pengembalian</w:t>
             </w:r>
-            <w:proofErr w:type="spellStart"/>
-            <w:r>
-              <w:rPr>
-                <w:rFonts w:ascii="Times New Roman" w:eastAsia="Times New Roman" w:hAnsi="Times New Roman" w:cs="Times New Roman"/>
-              </w:rPr>
-              <w:t>Pengembalian</w:t>
-            </w:r>
-            <w:proofErr w:type="spellEnd"/>
-          </w:p>
-        </w:tc>
-        <w:tc>
-          <w:tcPr>
-            <w:tcW w:w="1463" w:type="dxa"/>
-          </w:tcPr>
-          <w:p>
-            <w:pPr>
-              <w:jc w:val="center"/>
-              <w:rPr>
-                <w:rFonts w:ascii="Times New Roman" w:eastAsia="Times New Roman" w:hAnsi="Times New Roman" w:cs="Times New Roman"/>
-              </w:rPr>
-            </w:pPr>
-            <w:proofErr w:type="spellStart"/>
-            <w:r>
-              <w:rPr>
-                <w:rFonts w:ascii="Times New Roman" w:eastAsia="Times New Roman" w:hAnsi="Times New Roman" w:cs="Times New Roman"/>
-              </w:rPr>
-              <w:t>Keterangan</w:t>
-            </w:r>
-            <w:proofErr w:type="spellEnd"/>
-            <w:r>
-              <w:rPr>
-                <w:rFonts w:ascii="Times New Roman" w:eastAsia="Times New Roman" w:hAnsi="Times New Roman" w:cs="Times New Roman"/>
-              </w:rPr>
-              <w:t xml:space="preserve"> </w:t>
-            </w:r>
-            <w:proofErr w:type="spellStart"/>
-            <w:r>
-              <w:rPr>
-                <w:rFonts w:ascii="Times New Roman" w:eastAsia="Times New Roman" w:hAnsi="Times New Roman" w:cs="Times New Roman"/>
-              </w:rPr>
-              <w:t>Pengembalian</w:t>
-            </w:r>
-            <w:proofErr w:type="spellEnd"/>
           </w:p>
         </w:tc>
         <w:tc>
@@ -578,27 +528,51 @@
               <w:rPr>
                 <w:rFonts w:ascii="Times New Roman" w:eastAsia="Times New Roman" w:hAnsi="Times New Roman" w:cs="Times New Roman"/>
               </w:rPr>
-              <w:t>${</w:t>
+              <w:t>${nomor_barang}</w:t>
             </w:r>
-            <w:proofErr w:type="spellStart"/>
+          </w:p>
+        </w:tc>
+        <w:tc>
+          <w:tcPr>
+            <w:tcW w:w="1929" w:type="dxa"/>
+          </w:tcPr>
+          <w:p>
+            <w:pPr>
+              <w:jc w:val="center"/>
+              <w:rPr>
+                <w:rFonts w:ascii="Times New Roman" w:eastAsia="Times New Roman" w:hAnsi="Times New Roman" w:cs="Times New Roman"/>
+              </w:rPr>
+            </w:pPr>
             <w:r>
               <w:rPr>
                 <w:rFonts w:ascii="Times New Roman" w:eastAsia="Times New Roman" w:hAnsi="Times New Roman" w:cs="Times New Roman"/>
               </w:rPr>
-              <w:t>nomor_barang</w:t>
+              <w:t>${nama_barang}</w:t>
             </w:r>
-            <w:proofErr w:type="spellEnd"/>
+          </w:p>
+        </w:tc>
+        <w:tc>
+          <w:tcPr>
+            <w:tcW w:w="891" w:type="dxa"/>
+          </w:tcPr>
+          <w:p>
+            <w:pPr>
+              <w:jc w:val="center"/>
+              <w:rPr>
+                <w:rFonts w:ascii="Times New Roman" w:eastAsia="Times New Roman" w:hAnsi="Times New Roman" w:cs="Times New Roman"/>
+              </w:rPr>
+            </w:pPr>
             <w:r>
               <w:rPr>
                 <w:rFonts w:ascii="Times New Roman" w:eastAsia="Times New Roman" w:hAnsi="Times New Roman" w:cs="Times New Roman"/>
               </w:rPr>
-              <w:t>}</w:t>
+              <w:t>${jumlah_barang}</w:t>
             </w:r>
           </w:p>
         </w:tc>
         <w:tc>
           <w:tcPr>
-            <w:tcW w:w="1929" w:type="dxa"/>
+            <w:tcW w:w="1656" w:type="dxa"/>
           </w:tcPr>
           <w:p>
             <w:pPr>
@@ -611,120 +585,26 @@
               <w:rPr>
                 <w:rFonts w:ascii="Times New Roman" w:eastAsia="Times New Roman" w:hAnsi="Times New Roman" w:cs="Times New Roman"/>
               </w:rPr>
-              <w:t>${</w:t>
+              <w:t>${tanggal_peminjaman}</w:t>
             </w:r>
-            <w:proofErr w:type="spellStart"/>
+          </w:p>
+        </w:tc>
+        <w:tc>
+          <w:tcPr>
+            <w:tcW w:w="1539" w:type="dxa"/>
+          </w:tcPr>
+          <w:p>
+            <w:pPr>
+              <w:jc w:val="center"/>
+              <w:rPr>
+                <w:rFonts w:ascii="Times New Roman" w:eastAsia="Times New Roman" w:hAnsi="Times New Roman" w:cs="Times New Roman"/>
+              </w:rPr>
+            </w:pPr>
             <w:r>
               <w:rPr>
                 <w:rFonts w:ascii="Times New Roman" w:eastAsia="Times New Roman" w:hAnsi="Times New Roman" w:cs="Times New Roman"/>
               </w:rPr>
-              <w:t>nama_barang</w:t>
-            </w:r>
-            <w:proofErr w:type="spellEnd"/>
-            <w:r>
-              <w:rPr>
-                <w:rFonts w:ascii="Times New Roman" w:eastAsia="Times New Roman" w:hAnsi="Times New Roman" w:cs="Times New Roman"/>
-              </w:rPr>
-              <w:t>}</w:t>
-            </w:r>
-          </w:p>
-        </w:tc>
-        <w:tc>
-          <w:tcPr>
-            <w:tcW w:w="891" w:type="dxa"/>
-          </w:tcPr>
-          <w:p>
-            <w:pPr>
-              <w:jc w:val="center"/>
-              <w:rPr>
-                <w:rFonts w:ascii="Times New Roman" w:eastAsia="Times New Roman" w:hAnsi="Times New Roman" w:cs="Times New Roman"/>
-              </w:rPr>
-            </w:pPr>
-            <w:r>
-              <w:rPr>
-                <w:rFonts w:ascii="Times New Roman" w:eastAsia="Times New Roman" w:hAnsi="Times New Roman" w:cs="Times New Roman"/>
-              </w:rPr>
-              <w:t>${</w:t>
-            </w:r>
-            <w:proofErr w:type="spellStart"/>
-            <w:r>
-              <w:rPr>
-                <w:rFonts w:ascii="Times New Roman" w:eastAsia="Times New Roman" w:hAnsi="Times New Roman" w:cs="Times New Roman"/>
-              </w:rPr>
-              <w:t>jumlah_barang</w:t>
-            </w:r>
-            <w:proofErr w:type="spellEnd"/>
-            <w:r>
-              <w:rPr>
-                <w:rFonts w:ascii="Times New Roman" w:eastAsia="Times New Roman" w:hAnsi="Times New Roman" w:cs="Times New Roman"/>
-              </w:rPr>
-              <w:t>}</w:t>
-            </w:r>
-          </w:p>
-        </w:tc>
-        <w:tc>
-          <w:tcPr>
-            <w:tcW w:w="1656" w:type="dxa"/>
-          </w:tcPr>
-          <w:p>
-            <w:pPr>
-              <w:jc w:val="center"/>
-              <w:rPr>
-                <w:rFonts w:ascii="Times New Roman" w:eastAsia="Times New Roman" w:hAnsi="Times New Roman" w:cs="Times New Roman"/>
-              </w:rPr>
-            </w:pPr>
-            <w:r>
-              <w:rPr>
-                <w:rFonts w:ascii="Times New Roman" w:eastAsia="Times New Roman" w:hAnsi="Times New Roman" w:cs="Times New Roman"/>
-              </w:rPr>
-              <w:t>${</w:t>
-            </w:r>
-            <w:proofErr w:type="spellStart"/>
-            <w:r>
-              <w:rPr>
-                <w:rFonts w:ascii="Times New Roman" w:eastAsia="Times New Roman" w:hAnsi="Times New Roman" w:cs="Times New Roman"/>
-              </w:rPr>
-              <w:t>tanggal_peminjaman</w:t>
-            </w:r>
-            <w:proofErr w:type="spellEnd"/>
-            <w:r>
-              <w:rPr>
-                <w:rFonts w:ascii="Times New Roman" w:eastAsia="Times New Roman" w:hAnsi="Times New Roman" w:cs="Times New Roman"/>
-              </w:rPr>
-              <w:t>}</w:t>
-            </w:r>
-          </w:p>
-        </w:tc>
-        <w:tc>
-          <w:tcPr>
-            <w:tcW w:w="1539" w:type="dxa"/>
-          </w:tcPr>
-          <w:p>
-            <w:pPr>
-              <w:jc w:val="center"/>
-              <w:rPr>
-                <w:rFonts w:ascii="Times New Roman" w:eastAsia="Times New Roman" w:hAnsi="Times New Roman" w:cs="Times New Roman"/>
-              </w:rPr>
-            </w:pPr>
-            <w:r>
-              <w:rPr>
-                <w:rFonts w:ascii="Times New Roman" w:eastAsia="Times New Roman" w:hAnsi="Times New Roman" w:cs="Times New Roman"/>
-              </w:rPr>
-              <w:t>${</w:t>
-            </w:r>
-            <w:proofErr w:type="spellStart"/>
-            <w:r>
-              <w:rPr>
-                <w:rFonts w:ascii="Times New Roman" w:eastAsia="Times New Roman" w:hAnsi="Times New Roman" w:cs="Times New Roman"/>
-              </w:rPr>
-              <w:t>tanggal_selesai</w:t>
-            </w:r>
-            <w:proofErr w:type="spellEnd"/>
-            <w:r>
-              <w:rPr>
-                <w:rFonts w:ascii="Times New Roman" w:eastAsia="Times New Roman" w:hAnsi="Times New Roman" w:cs="Times New Roman"/>
-              </w:rPr>
-              <w:t>}</w:t>
+              <w:t>${tanggal_selesai}</w:t>
             </w:r>
           </w:p>
         </w:tc>
@@ -785,86 +665,15 @@
         <w:rPr>
           <w:rFonts w:ascii="Times New Roman" w:eastAsia="Times New Roman" w:hAnsi="Times New Roman" w:cs="Times New Roman"/>
         </w:rPr>
-        <w:t xml:space="preserve">Atas </w:t>
-      </w:r>
-      <w:proofErr w:type="spellStart"/>
-      <w:r>
-        <w:rPr>
-          <w:rFonts w:ascii="Times New Roman" w:eastAsia="Times New Roman" w:hAnsi="Times New Roman" w:cs="Times New Roman"/>
-        </w:rPr>
-        <w:t>perhatiannya</w:t>
-      </w:r>
-      <w:proofErr w:type="spellEnd"/>
-      <w:r>
-        <w:rPr>
-          <w:rFonts w:ascii="Times New Roman" w:eastAsia="Times New Roman" w:hAnsi="Times New Roman" w:cs="Times New Roman"/>
-        </w:rPr>
-        <w:t xml:space="preserve"> </w:t>
-      </w:r>
-      <w:proofErr w:type="spellStart"/>
-      <w:r>
-        <w:rPr>
-          <w:rFonts w:ascii="Times New Roman" w:eastAsia="Times New Roman" w:hAnsi="Times New Roman" w:cs="Times New Roman"/>
-        </w:rPr>
-        <w:t>saya</w:t>
-      </w:r>
-      <w:proofErr w:type="spellEnd"/>
-      <w:r>
-        <w:rPr>
-          <w:rFonts w:ascii="Times New Roman" w:eastAsia="Times New Roman" w:hAnsi="Times New Roman" w:cs="Times New Roman"/>
-        </w:rPr>
-        <w:t xml:space="preserve"> </w:t>
-      </w:r>
-      <w:proofErr w:type="spellStart"/>
-      <w:r>
-        <w:rPr>
-          <w:rFonts w:ascii="Times New Roman" w:eastAsia="Times New Roman" w:hAnsi="Times New Roman" w:cs="Times New Roman"/>
-        </w:rPr>
-        <w:t>ucapkan</w:t>
-      </w:r>
-      <w:proofErr w:type="spellEnd"/>
-      <w:r>
-        <w:rPr>
-          <w:rFonts w:ascii="Times New Roman" w:eastAsia="Times New Roman" w:hAnsi="Times New Roman" w:cs="Times New Roman"/>
-        </w:rPr>
-        <w:t xml:space="preserve"> </w:t>
-      </w:r>
-      <w:proofErr w:type="spellStart"/>
-      <w:r>
-        <w:rPr>
-          <w:rFonts w:ascii="Times New Roman" w:eastAsia="Times New Roman" w:hAnsi="Times New Roman" w:cs="Times New Roman"/>
-        </w:rPr>
-        <w:t>terima</w:t>
-      </w:r>
-      <w:proofErr w:type="spellEnd"/>
-      <w:r>
-        <w:rPr>
-          <w:rFonts w:ascii="Times New Roman" w:eastAsia="Times New Roman" w:hAnsi="Times New Roman" w:cs="Times New Roman"/>
-        </w:rPr>
-        <w:t xml:space="preserve"> </w:t>
-      </w:r>
-      <w:proofErr w:type="spellStart"/>
-      <w:r>
-        <w:rPr>
-          <w:rFonts w:ascii="Times New Roman" w:eastAsia="Times New Roman" w:hAnsi="Times New Roman" w:cs="Times New Roman"/>
-        </w:rPr>
-        <w:t>kasih</w:t>
-      </w:r>
-      <w:proofErr w:type="spellEnd"/>
-      <w:r>
-        <w:rPr>
-          <w:rFonts w:ascii="Times New Roman" w:eastAsia="Times New Roman" w:hAnsi="Times New Roman" w:cs="Times New Roman"/>
-        </w:rPr>
-        <w:t>.</w:t>
+        <w:t>Atas perhatiannya saya ucapkan terima kasih.</w:t>
       </w:r>
     </w:p>
     <w:p>
       <w:pPr>
         <w:spacing w:after="0"/>
-        <w:jc w:val="center"/>
-        <w:rPr>
-          <w:rFonts w:ascii="Times New Roman" w:eastAsia="Times New Roman" w:hAnsi="Times New Roman" w:cs="Times New Roman"/>
-          <w:color w:val="FFFFFF"/>
+        <w:jc w:val="both"/>
+        <w:rPr>
+          <w:rFonts w:ascii="Times New Roman" w:eastAsia="Times New Roman" w:hAnsi="Times New Roman" w:cs="Times New Roman"/>
         </w:rPr>
       </w:pPr>
     </w:p>
@@ -877,14 +686,14 @@
         <w:tblLook w:val="0000" w:firstRow="0" w:lastRow="0" w:firstColumn="0" w:lastColumn="0" w:noHBand="0" w:noVBand="0"/>
       </w:tblPr>
       <w:tblGrid>
-        <w:gridCol w:w="2693"/>
-        <w:gridCol w:w="3686"/>
+        <w:gridCol w:w="2842"/>
+        <w:gridCol w:w="3537"/>
         <w:gridCol w:w="2552"/>
       </w:tblGrid>
       <w:tr>
         <w:tc>
           <w:tcPr>
-            <w:tcW w:w="2693" w:type="dxa"/>
+            <w:tcW w:w="2842" w:type="dxa"/>
             <w:shd w:val="clear" w:color="auto" w:fill="auto"/>
             <w:tcMar>
               <w:top w:w="0" w:type="dxa"/>
@@ -902,62 +711,35 @@
                 <w:b/>
               </w:rPr>
             </w:pPr>
-            <w:proofErr w:type="spellStart"/>
             <w:r>
               <w:rPr>
                 <w:rFonts w:ascii="Times New Roman" w:eastAsia="Times New Roman" w:hAnsi="Times New Roman" w:cs="Times New Roman"/>
                 <w:b/>
               </w:rPr>
-              <w:t>Mengetahui</w:t>
+              <w:t>Mengetahui,</w:t>
             </w:r>
-            <w:proofErr w:type="spellEnd"/>
+          </w:p>
+          <w:p>
+            <w:pPr>
+              <w:spacing w:after="0"/>
+              <w:jc w:val="center"/>
+              <w:rPr>
+                <w:rFonts w:ascii="Times New Roman" w:eastAsia="Times New Roman" w:hAnsi="Times New Roman" w:cs="Times New Roman"/>
+                <w:b/>
+              </w:rPr>
+            </w:pPr>
             <w:r>
               <w:rPr>
                 <w:rFonts w:ascii="Times New Roman" w:eastAsia="Times New Roman" w:hAnsi="Times New Roman" w:cs="Times New Roman"/>
                 <w:b/>
               </w:rPr>
-              <w:t>,</w:t>
+              <w:t>Koordinator Asisten</w:t>
             </w:r>
           </w:p>
-          <w:p>
-            <w:pPr>
-              <w:spacing w:after="0"/>
-              <w:jc w:val="center"/>
-              <w:rPr>
-                <w:rFonts w:ascii="Times New Roman" w:eastAsia="Times New Roman" w:hAnsi="Times New Roman" w:cs="Times New Roman"/>
-                <w:b/>
-              </w:rPr>
-            </w:pPr>
-            <w:proofErr w:type="spellStart"/>
-            <w:r>
-              <w:rPr>
-                <w:rFonts w:ascii="Times New Roman" w:eastAsia="Times New Roman" w:hAnsi="Times New Roman" w:cs="Times New Roman"/>
-                <w:b/>
-              </w:rPr>
-              <w:t>Koordinator</w:t>
-            </w:r>
-            <w:proofErr w:type="spellEnd"/>
-            <w:r>
-              <w:rPr>
-                <w:rFonts w:ascii="Times New Roman" w:eastAsia="Times New Roman" w:hAnsi="Times New Roman" w:cs="Times New Roman"/>
-                <w:b/>
-              </w:rPr>
-              <w:t xml:space="preserve"> </w:t>
-            </w:r>
-            <w:proofErr w:type="spellStart"/>
-            <w:r>
-              <w:rPr>
-                <w:rFonts w:ascii="Times New Roman" w:eastAsia="Times New Roman" w:hAnsi="Times New Roman" w:cs="Times New Roman"/>
-                <w:b/>
-              </w:rPr>
-              <w:t>Asisten</w:t>
-            </w:r>
-            <w:proofErr w:type="spellEnd"/>
-          </w:p>
-        </w:tc>
-        <w:tc>
-          <w:tcPr>
-            <w:tcW w:w="3686" w:type="dxa"/>
+        </w:tc>
+        <w:tc>
+          <w:tcPr>
+            <w:tcW w:w="3537" w:type="dxa"/>
             <w:shd w:val="clear" w:color="auto" w:fill="auto"/>
             <w:tcMar>
               <w:top w:w="0" w:type="dxa"/>
@@ -1013,23 +795,7 @@
                 <w:rFonts w:ascii="Times New Roman" w:eastAsia="Times New Roman" w:hAnsi="Times New Roman" w:cs="Times New Roman"/>
                 <w:b/>
               </w:rPr>
-              <w:t xml:space="preserve">Hormat </w:t>
-            </w:r>
-            <w:proofErr w:type="spellStart"/>
-            <w:r>
-              <w:rPr>
-                <w:rFonts w:ascii="Times New Roman" w:eastAsia="Times New Roman" w:hAnsi="Times New Roman" w:cs="Times New Roman"/>
-                <w:b/>
-              </w:rPr>
-              <w:t>saya</w:t>
-            </w:r>
-            <w:proofErr w:type="spellEnd"/>
-            <w:r>
-              <w:rPr>
-                <w:rFonts w:ascii="Times New Roman" w:eastAsia="Times New Roman" w:hAnsi="Times New Roman" w:cs="Times New Roman"/>
-                <w:b/>
-              </w:rPr>
-              <w:t>,</w:t>
+              <w:t>Hormat saya,</w:t>
             </w:r>
           </w:p>
         </w:tc>
@@ -1037,7 +803,7 @@
       <w:tr>
         <w:tc>
           <w:tcPr>
-            <w:tcW w:w="2693" w:type="dxa"/>
+            <w:tcW w:w="2842" w:type="dxa"/>
             <w:shd w:val="clear" w:color="auto" w:fill="auto"/>
             <w:tcMar>
               <w:top w:w="0" w:type="dxa"/>
@@ -1059,7 +825,7 @@
         </w:tc>
         <w:tc>
           <w:tcPr>
-            <w:tcW w:w="3686" w:type="dxa"/>
+            <w:tcW w:w="3537" w:type="dxa"/>
             <w:shd w:val="clear" w:color="auto" w:fill="auto"/>
             <w:tcMar>
               <w:top w:w="0" w:type="dxa"/>
@@ -1105,7 +871,7 @@
       <w:tr>
         <w:tc>
           <w:tcPr>
-            <w:tcW w:w="2693" w:type="dxa"/>
+            <w:tcW w:w="2842" w:type="dxa"/>
             <w:shd w:val="clear" w:color="auto" w:fill="auto"/>
             <w:tcMar>
               <w:top w:w="0" w:type="dxa"/>
@@ -1117,27 +883,25 @@
           <w:p>
             <w:pPr>
               <w:spacing w:after="0"/>
-              <w:jc w:val="center"/>
-              <w:rPr>
-                <w:rFonts w:ascii="Times New Roman" w:eastAsia="Times New Roman" w:hAnsi="Times New Roman" w:cs="Times New Roman"/>
-                <w:b/>
-              </w:rPr>
-            </w:pPr>
-          </w:p>
-          <w:p>
-            <w:pPr>
-              <w:spacing w:after="0"/>
-              <w:jc w:val="center"/>
-              <w:rPr>
-                <w:rFonts w:ascii="Times New Roman" w:eastAsia="Times New Roman" w:hAnsi="Times New Roman" w:cs="Times New Roman"/>
-                <w:b/>
-              </w:rPr>
-            </w:pPr>
-          </w:p>
-        </w:tc>
-        <w:tc>
-          <w:tcPr>
-            <w:tcW w:w="3686" w:type="dxa"/>
+              <w:rPr>
+                <w:rFonts w:ascii="Times New Roman" w:eastAsia="Times New Roman" w:hAnsi="Times New Roman" w:cs="Times New Roman"/>
+                <w:b/>
+              </w:rPr>
+            </w:pPr>
+          </w:p>
+          <w:p>
+            <w:pPr>
+              <w:spacing w:after="0"/>
+              <w:rPr>
+                <w:rFonts w:ascii="Times New Roman" w:eastAsia="Times New Roman" w:hAnsi="Times New Roman" w:cs="Times New Roman"/>
+                <w:b/>
+              </w:rPr>
+            </w:pPr>
+          </w:p>
+        </w:tc>
+        <w:tc>
+          <w:tcPr>
+            <w:tcW w:w="3537" w:type="dxa"/>
             <w:shd w:val="clear" w:color="auto" w:fill="auto"/>
             <w:tcMar>
               <w:top w:w="0" w:type="dxa"/>
@@ -1182,11 +946,11 @@
       </w:tr>
       <w:tr>
         <w:trPr>
-          <w:trHeight w:val="326"/>
+          <w:trHeight w:val="316"/>
         </w:trPr>
         <w:tc>
           <w:tcPr>
-            <w:tcW w:w="2693" w:type="dxa"/>
+            <w:tcW w:w="2842" w:type="dxa"/>
             <w:shd w:val="clear" w:color="auto" w:fill="auto"/>
           </w:tcPr>
           <w:p>
@@ -1212,7 +976,7 @@
         </w:tc>
         <w:tc>
           <w:tcPr>
-            <w:tcW w:w="3686" w:type="dxa"/>
+            <w:tcW w:w="3537" w:type="dxa"/>
             <w:shd w:val="clear" w:color="auto" w:fill="auto"/>
           </w:tcPr>
           <w:p>
@@ -1246,7 +1010,7 @@
       <w:tr>
         <w:tc>
           <w:tcPr>
-            <w:tcW w:w="2693" w:type="dxa"/>
+            <w:tcW w:w="2842" w:type="dxa"/>
             <w:shd w:val="clear" w:color="auto" w:fill="auto"/>
             <w:tcMar>
               <w:top w:w="0" w:type="dxa"/>
@@ -1273,32 +1037,99 @@
                 <w:u w:val="single"/>
                 <w:lang w:val="sv-SE"/>
               </w:rPr>
-              <w:t>M. Hafizh Trinelzy</w:t>
+              <w:t>M</w:t>
             </w:r>
-          </w:p>
-          <w:p>
-            <w:pPr>
-              <w:spacing w:after="0"/>
-              <w:jc w:val="center"/>
-              <w:rPr>
-                <w:rFonts w:ascii="Times New Roman" w:eastAsia="Times New Roman" w:hAnsi="Times New Roman" w:cs="Times New Roman"/>
-                <w:b/>
+            <w:r>
+              <w:rPr>
+                <w:rFonts w:ascii="Times New Roman" w:eastAsia="Times New Roman" w:hAnsi="Times New Roman" w:cs="Times New Roman"/>
+                <w:b/>
+                <w:u w:val="single"/>
                 <w:lang w:val="sv-SE"/>
               </w:rPr>
-            </w:pPr>
+              <w:t>uhammad Nur</w:t>
+            </w:r>
             <w:r>
               <w:rPr>
                 <w:rFonts w:ascii="Times New Roman" w:eastAsia="Times New Roman" w:hAnsi="Times New Roman" w:cs="Times New Roman"/>
                 <w:b/>
+                <w:u w:val="single"/>
                 <w:lang w:val="sv-SE"/>
               </w:rPr>
-              <w:t>DGM.VI.21-35</w:t>
+              <w:t xml:space="preserve"> </w:t>
             </w:r>
-          </w:p>
-        </w:tc>
-        <w:tc>
-          <w:tcPr>
-            <w:tcW w:w="3686" w:type="dxa"/>
+            <w:r>
+              <w:rPr>
+                <w:rFonts w:ascii="Times New Roman" w:eastAsia="Times New Roman" w:hAnsi="Times New Roman" w:cs="Times New Roman"/>
+                <w:b/>
+                <w:u w:val="single"/>
+                <w:lang w:val="sv-SE"/>
+              </w:rPr>
+              <w:t>Diaztara</w:t>
+            </w:r>
+          </w:p>
+          <w:p>
+            <w:pPr>
+              <w:spacing w:after="0"/>
+              <w:jc w:val="center"/>
+              <w:rPr>
+                <w:rFonts w:ascii="Times New Roman" w:eastAsia="Times New Roman" w:hAnsi="Times New Roman" w:cs="Times New Roman"/>
+                <w:b/>
+                <w:lang w:val="sv-SE"/>
+              </w:rPr>
+            </w:pPr>
+            <w:r>
+              <w:rPr>
+                <w:rFonts w:ascii="Times New Roman" w:eastAsia="Times New Roman" w:hAnsi="Times New Roman" w:cs="Times New Roman"/>
+                <w:b/>
+                <w:lang w:val="sv-SE"/>
+              </w:rPr>
+              <w:t>DGM.VI</w:t>
+            </w:r>
+            <w:r>
+              <w:rPr>
+                <w:rFonts w:ascii="Times New Roman" w:eastAsia="Times New Roman" w:hAnsi="Times New Roman" w:cs="Times New Roman"/>
+                <w:b/>
+                <w:lang w:val="sv-SE"/>
+              </w:rPr>
+              <w:t>I</w:t>
+            </w:r>
+            <w:r>
+              <w:rPr>
+                <w:rFonts w:ascii="Times New Roman" w:eastAsia="Times New Roman" w:hAnsi="Times New Roman" w:cs="Times New Roman"/>
+                <w:b/>
+                <w:lang w:val="sv-SE"/>
+              </w:rPr>
+              <w:t>.2</w:t>
+            </w:r>
+            <w:r>
+              <w:rPr>
+                <w:rFonts w:ascii="Times New Roman" w:eastAsia="Times New Roman" w:hAnsi="Times New Roman" w:cs="Times New Roman"/>
+                <w:b/>
+                <w:lang w:val="sv-SE"/>
+              </w:rPr>
+              <w:t>2</w:t>
+            </w:r>
+            <w:r>
+              <w:rPr>
+                <w:rFonts w:ascii="Times New Roman" w:eastAsia="Times New Roman" w:hAnsi="Times New Roman" w:cs="Times New Roman"/>
+                <w:b/>
+                <w:lang w:val="sv-SE"/>
+              </w:rPr>
+              <w:t>-3</w:t>
+            </w:r>
+            <w:r>
+              <w:rPr>
+                <w:rFonts w:ascii="Times New Roman" w:eastAsia="Times New Roman" w:hAnsi="Times New Roman" w:cs="Times New Roman"/>
+                <w:b/>
+                <w:lang w:val="sv-SE"/>
+              </w:rPr>
+              <w:t>9</w:t>
+            </w:r>
+          </w:p>
+        </w:tc>
+        <w:tc>
+          <w:tcPr>
+            <w:tcW w:w="3537" w:type="dxa"/>
             <w:shd w:val="clear" w:color="auto" w:fill="auto"/>
             <w:tcMar>
               <w:top w:w="0" w:type="dxa"/>
@@ -1384,7 +1215,7 @@
       <w:tr>
         <w:tc>
           <w:tcPr>
-            <w:tcW w:w="2693" w:type="dxa"/>
+            <w:tcW w:w="2842" w:type="dxa"/>
             <w:shd w:val="clear" w:color="auto" w:fill="auto"/>
             <w:tcMar>
               <w:top w:w="0" w:type="dxa"/>
@@ -1407,7 +1238,7 @@
         </w:tc>
         <w:tc>
           <w:tcPr>
-            <w:tcW w:w="3686" w:type="dxa"/>
+            <w:tcW w:w="3537" w:type="dxa"/>
             <w:shd w:val="clear" w:color="auto" w:fill="auto"/>
             <w:tcMar>
               <w:top w:w="0" w:type="dxa"/>
@@ -1425,47 +1256,29 @@
                 <w:b/>
               </w:rPr>
             </w:pPr>
-            <w:proofErr w:type="spellStart"/>
             <w:r>
               <w:rPr>
                 <w:rFonts w:ascii="Times New Roman" w:eastAsia="Times New Roman" w:hAnsi="Times New Roman" w:cs="Times New Roman"/>
                 <w:b/>
               </w:rPr>
-              <w:t>Disetujui</w:t>
+              <w:t>Disetujui oleh,</w:t>
             </w:r>
-            <w:proofErr w:type="spellEnd"/>
+          </w:p>
+          <w:p>
+            <w:pPr>
+              <w:spacing w:after="0"/>
+              <w:jc w:val="center"/>
+              <w:rPr>
+                <w:rFonts w:ascii="Times New Roman" w:eastAsia="Times New Roman" w:hAnsi="Times New Roman" w:cs="Times New Roman"/>
+                <w:b/>
+              </w:rPr>
+            </w:pPr>
             <w:r>
               <w:rPr>
                 <w:rFonts w:ascii="Times New Roman" w:eastAsia="Times New Roman" w:hAnsi="Times New Roman" w:cs="Times New Roman"/>
                 <w:b/>
               </w:rPr>
-              <w:t xml:space="preserve"> oleh,</w:t>
-            </w:r>
-          </w:p>
-          <w:p>
-            <w:pPr>
-              <w:spacing w:after="0"/>
-              <w:jc w:val="center"/>
-              <w:rPr>
-                <w:rFonts w:ascii="Times New Roman" w:eastAsia="Times New Roman" w:hAnsi="Times New Roman" w:cs="Times New Roman"/>
-                <w:b/>
-              </w:rPr>
-            </w:pPr>
-            <w:proofErr w:type="spellStart"/>
-            <w:r>
-              <w:rPr>
-                <w:rFonts w:ascii="Times New Roman" w:eastAsia="Times New Roman" w:hAnsi="Times New Roman" w:cs="Times New Roman"/>
-                <w:b/>
-              </w:rPr>
-              <w:t>Kepala</w:t>
-            </w:r>
-            <w:proofErr w:type="spellEnd"/>
-            <w:r>
-              <w:rPr>
-                <w:rFonts w:ascii="Times New Roman" w:eastAsia="Times New Roman" w:hAnsi="Times New Roman" w:cs="Times New Roman"/>
-                <w:b/>
-              </w:rPr>
-              <w:t xml:space="preserve"> Labor</w:t>
+              <w:t>Kepala Labor</w:t>
             </w:r>
           </w:p>
         </w:tc>
@@ -1495,7 +1308,7 @@
       <w:tr>
         <w:tc>
           <w:tcPr>
-            <w:tcW w:w="2693" w:type="dxa"/>
+            <w:tcW w:w="2842" w:type="dxa"/>
             <w:shd w:val="clear" w:color="auto" w:fill="auto"/>
             <w:tcMar>
               <w:top w:w="0" w:type="dxa"/>
@@ -1517,7 +1330,7 @@
         </w:tc>
         <w:tc>
           <w:tcPr>
-            <w:tcW w:w="3686" w:type="dxa"/>
+            <w:tcW w:w="3537" w:type="dxa"/>
             <w:shd w:val="clear" w:color="auto" w:fill="auto"/>
             <w:tcMar>
               <w:top w:w="0" w:type="dxa"/>
@@ -1563,7 +1376,7 @@
       <w:tr>
         <w:tc>
           <w:tcPr>
-            <w:tcW w:w="2693" w:type="dxa"/>
+            <w:tcW w:w="2842" w:type="dxa"/>
             <w:shd w:val="clear" w:color="auto" w:fill="auto"/>
             <w:tcMar>
               <w:top w:w="0" w:type="dxa"/>
@@ -1585,7 +1398,7 @@
         </w:tc>
         <w:tc>
           <w:tcPr>
-            <w:tcW w:w="3686" w:type="dxa"/>
+            <w:tcW w:w="3537" w:type="dxa"/>
             <w:shd w:val="clear" w:color="auto" w:fill="auto"/>
             <w:tcMar>
               <w:top w:w="0" w:type="dxa"/>
@@ -1631,7 +1444,7 @@
       <w:tr>
         <w:tc>
           <w:tcPr>
-            <w:tcW w:w="2693" w:type="dxa"/>
+            <w:tcW w:w="2842" w:type="dxa"/>
             <w:shd w:val="clear" w:color="auto" w:fill="auto"/>
             <w:tcMar>
               <w:top w:w="0" w:type="dxa"/>
@@ -1653,7 +1466,7 @@
         </w:tc>
         <w:tc>
           <w:tcPr>
-            <w:tcW w:w="3686" w:type="dxa"/>
+            <w:tcW w:w="3537" w:type="dxa"/>
             <w:shd w:val="clear" w:color="auto" w:fill="auto"/>
             <w:tcMar>
               <w:top w:w="0" w:type="dxa"/>
@@ -1699,7 +1512,7 @@
       <w:tr>
         <w:tc>
           <w:tcPr>
-            <w:tcW w:w="2693" w:type="dxa"/>
+            <w:tcW w:w="2842" w:type="dxa"/>
             <w:shd w:val="clear" w:color="auto" w:fill="auto"/>
             <w:tcMar>
               <w:top w:w="0" w:type="dxa"/>
@@ -1721,7 +1534,7 @@
         </w:tc>
         <w:tc>
           <w:tcPr>
-            <w:tcW w:w="3686" w:type="dxa"/>
+            <w:tcW w:w="3537" w:type="dxa"/>
             <w:shd w:val="clear" w:color="auto" w:fill="auto"/>
             <w:tcMar>
               <w:top w:w="0" w:type="dxa"/>
@@ -1767,7 +1580,7 @@
       <w:tr>
         <w:tc>
           <w:tcPr>
-            <w:tcW w:w="2693" w:type="dxa"/>
+            <w:tcW w:w="2842" w:type="dxa"/>
             <w:shd w:val="clear" w:color="auto" w:fill="auto"/>
             <w:tcMar>
               <w:top w:w="0" w:type="dxa"/>
@@ -1789,7 +1602,7 @@
         </w:tc>
         <w:tc>
           <w:tcPr>
-            <w:tcW w:w="3686" w:type="dxa"/>
+            <w:tcW w:w="3537" w:type="dxa"/>
             <w:shd w:val="clear" w:color="auto" w:fill="auto"/>
             <w:tcMar>
               <w:top w:w="0" w:type="dxa"/>
@@ -1820,13 +1633,9 @@
                 <w:u w:val="single"/>
                 <w:lang w:val="sv-SE"/>
               </w:rPr>
-              <w:t>Arrya Anandika, M. T</w:t>
+              <w:t>Yoan Purbolingga</w:t>
             </w:r>
-          </w:p>
-          <w:p>
-            <w:pPr>
-              <w:spacing w:after="0" w:line="240" w:lineRule="auto"/>
-              <w:jc w:val="center"/>
+            <w:r>
               <w:rPr>
                 <w:rFonts w:ascii="Times New Roman" w:eastAsia="Times New Roman" w:hAnsi="Times New Roman" w:cs="Times New Roman"/>
                 <w:b/>
@@ -1835,6 +1644,21 @@
                 <w:u w:val="single"/>
                 <w:lang w:val="sv-SE"/>
               </w:rPr>
+              <w:t>, M. T</w:t>
+            </w:r>
+          </w:p>
+          <w:p>
+            <w:pPr>
+              <w:spacing w:after="0" w:line="240" w:lineRule="auto"/>
+              <w:jc w:val="center"/>
+              <w:rPr>
+                <w:rFonts w:ascii="Times New Roman" w:eastAsia="Times New Roman" w:hAnsi="Times New Roman" w:cs="Times New Roman"/>
+                <w:b/>
+                <w:sz w:val="24"/>
+                <w:szCs w:val="24"/>
+                <w:u w:val="single"/>
+                <w:lang w:val="sv-SE"/>
+              </w:rPr>
             </w:pPr>
             <w:r>
               <w:rPr>
@@ -1845,18 +1669,6 @@
                 <w:lang w:val="sv-SE"/>
               </w:rPr>
               <w:t xml:space="preserve">NIP. </w:t>
-            </w:r>
-            <w:r>
-              <w:rPr>
-                <w:rFonts w:ascii="Times New Roman" w:eastAsia="Times New Roman" w:hAnsi="Times New Roman" w:cs="Times New Roman"/>
-                <w:b/>
-                <w:color w:val="212529"/>
-                <w:sz w:val="24"/>
-                <w:szCs w:val="24"/>
-                <w:highlight w:val="white"/>
-                <w:lang w:val="sv-SE"/>
-              </w:rPr>
-              <w:t>199506232022031014</w:t>
             </w:r>
           </w:p>
           <w:p>

</xml_diff>